<commit_message>
adding in the necessary files
</commit_message>
<xml_diff>
--- a/Team Log.docx
+++ b/Team Log.docx
@@ -3731,6 +3731,828 @@
         <w:t>We also decided on the responsibilities for each of the team member’s roles.</w:t>
       </w:r>
     </w:p>
+    <w:p>
+      <w:pPr>
+        <w:pStyle w:val="ListParagraph"/>
+        <w:bidi w:val="0"/>
+        <w:spacing w:before="0" w:beforeAutospacing="off" w:after="160" w:afterAutospacing="off" w:line="240" w:lineRule="auto"/>
+        <w:ind w:left="0" w:right="0" w:firstLine="0"/>
+        <w:jc w:val="left"/>
+        <w:rPr>
+          <w:b w:val="0"/>
+          <w:bCs w:val="0"/>
+        </w:rPr>
+      </w:pPr>
+    </w:p>
+    <w:p>
+      <w:pPr>
+        <w:pStyle w:val="ListParagraph"/>
+        <w:bidi w:val="0"/>
+        <w:spacing w:before="0" w:beforeAutospacing="off" w:after="160" w:afterAutospacing="off" w:line="240" w:lineRule="auto"/>
+        <w:ind w:left="0" w:right="0" w:firstLine="0"/>
+        <w:jc w:val="left"/>
+        <w:rPr>
+          <w:b w:val="0"/>
+          <w:bCs w:val="0"/>
+        </w:rPr>
+      </w:pPr>
+    </w:p>
+    <w:p>
+      <w:pPr>
+        <w:pStyle w:val="ListParagraph"/>
+        <w:bidi w:val="0"/>
+        <w:spacing w:before="0" w:beforeAutospacing="off" w:after="160" w:afterAutospacing="off" w:line="240" w:lineRule="auto"/>
+        <w:ind w:left="0" w:right="0" w:firstLine="0"/>
+        <w:jc w:val="left"/>
+        <w:rPr>
+          <w:b w:val="0"/>
+          <w:bCs w:val="0"/>
+        </w:rPr>
+      </w:pPr>
+    </w:p>
+    <w:p>
+      <w:pPr>
+        <w:pStyle w:val="ListParagraph"/>
+        <w:bidi w:val="0"/>
+        <w:spacing w:before="0" w:beforeAutospacing="off" w:after="160" w:afterAutospacing="off" w:line="240" w:lineRule="auto"/>
+        <w:ind w:left="0" w:right="0"/>
+        <w:jc w:val="left"/>
+      </w:pPr>
+      <w:r>
+        <w:rPr>
+          <w:b w:val="0"/>
+          <w:bCs w:val="0"/>
+        </w:rPr>
+        <w:t>Team Meeting 10.14</w:t>
+      </w:r>
+    </w:p>
+    <w:p>
+      <w:pPr>
+        <w:pStyle w:val="ListParagraph"/>
+        <w:bidi w:val="0"/>
+        <w:spacing w:before="0" w:beforeAutospacing="off" w:after="160" w:afterAutospacing="off" w:line="240" w:lineRule="auto"/>
+        <w:ind w:left="0" w:right="0" w:firstLine="0"/>
+        <w:jc w:val="left"/>
+        <w:rPr>
+          <w:b w:val="1"/>
+          <w:bCs w:val="1"/>
+        </w:rPr>
+      </w:pPr>
+      <w:r>
+        <w:rPr>
+          <w:b w:val="1"/>
+          <w:bCs w:val="1"/>
+        </w:rPr>
+        <w:t>WHEN:</w:t>
+      </w:r>
+      <w:r>
+        <w:rPr>
+          <w:b w:val="0"/>
+          <w:bCs w:val="0"/>
+        </w:rPr>
+        <w:t xml:space="preserve"> Saturday, October 14</w:t>
+      </w:r>
+      <w:r>
+        <w:rPr>
+          <w:b w:val="0"/>
+          <w:bCs w:val="0"/>
+          <w:vertAlign w:val="superscript"/>
+        </w:rPr>
+        <w:t>th</w:t>
+      </w:r>
+      <w:r>
+        <w:rPr>
+          <w:b w:val="0"/>
+          <w:bCs w:val="0"/>
+        </w:rPr>
+        <w:t xml:space="preserve"> @ 2:00pm</w:t>
+      </w:r>
+    </w:p>
+    <w:p>
+      <w:pPr>
+        <w:pStyle w:val="ListParagraph"/>
+        <w:bidi w:val="0"/>
+        <w:spacing w:before="0" w:beforeAutospacing="off" w:after="160" w:afterAutospacing="off" w:line="240" w:lineRule="auto"/>
+        <w:ind w:left="0" w:right="0" w:firstLine="0"/>
+        <w:jc w:val="left"/>
+        <w:rPr>
+          <w:b w:val="0"/>
+          <w:bCs w:val="0"/>
+        </w:rPr>
+      </w:pPr>
+      <w:r>
+        <w:rPr>
+          <w:b w:val="1"/>
+          <w:bCs w:val="1"/>
+        </w:rPr>
+        <w:t>PURPOSE:</w:t>
+      </w:r>
+      <w:r>
+        <w:rPr>
+          <w:b w:val="0"/>
+          <w:bCs w:val="0"/>
+        </w:rPr>
+        <w:t xml:space="preserve"> Second team meeting, </w:t>
+      </w:r>
+      <w:r>
+        <w:rPr>
+          <w:b w:val="0"/>
+          <w:bCs w:val="0"/>
+        </w:rPr>
+        <w:t xml:space="preserve">Work on </w:t>
+      </w:r>
+      <w:r>
+        <w:rPr>
+          <w:b w:val="0"/>
+          <w:bCs w:val="0"/>
+        </w:rPr>
+        <w:t>Software Requirements</w:t>
+      </w:r>
+      <w:r>
+        <w:rPr>
+          <w:b w:val="0"/>
+          <w:bCs w:val="0"/>
+        </w:rPr>
+        <w:t xml:space="preserve"> </w:t>
+      </w:r>
+      <w:r>
+        <w:rPr>
+          <w:b w:val="0"/>
+          <w:bCs w:val="0"/>
+        </w:rPr>
+        <w:t>Specifications</w:t>
+      </w:r>
+      <w:r>
+        <w:rPr>
+          <w:b w:val="0"/>
+          <w:bCs w:val="0"/>
+        </w:rPr>
+        <w:t xml:space="preserve"> document</w:t>
+      </w:r>
+    </w:p>
+    <w:p>
+      <w:pPr>
+        <w:pStyle w:val="ListParagraph"/>
+        <w:bidi w:val="0"/>
+        <w:spacing w:before="0" w:beforeAutospacing="off" w:after="160" w:afterAutospacing="off" w:line="240" w:lineRule="auto"/>
+        <w:ind w:left="0" w:right="0" w:firstLine="0"/>
+        <w:jc w:val="left"/>
+        <w:rPr>
+          <w:b w:val="0"/>
+          <w:bCs w:val="0"/>
+        </w:rPr>
+      </w:pPr>
+      <w:r>
+        <w:rPr>
+          <w:b w:val="1"/>
+          <w:bCs w:val="1"/>
+        </w:rPr>
+        <w:t>Attendance:</w:t>
+      </w:r>
+      <w:r>
+        <w:rPr>
+          <w:b w:val="0"/>
+          <w:bCs w:val="0"/>
+        </w:rPr>
+        <w:t xml:space="preserve"> (every team member) Daniel Nugget, Anna Ross, Sabeen Ahmad, James Tormohlen, Brett Balquist, Kaden Huber</w:t>
+      </w:r>
+    </w:p>
+    <w:p>
+      <w:pPr>
+        <w:pStyle w:val="ListParagraph"/>
+        <w:bidi w:val="0"/>
+        <w:spacing w:before="0" w:beforeAutospacing="off" w:after="160" w:afterAutospacing="off" w:line="240" w:lineRule="auto"/>
+        <w:ind w:left="0" w:right="0" w:firstLine="0"/>
+        <w:jc w:val="left"/>
+        <w:rPr>
+          <w:b w:val="0"/>
+          <w:bCs w:val="0"/>
+        </w:rPr>
+      </w:pPr>
+    </w:p>
+    <w:p>
+      <w:pPr>
+        <w:pStyle w:val="ListParagraph"/>
+        <w:bidi w:val="0"/>
+        <w:spacing w:before="0" w:beforeAutospacing="off" w:after="160" w:afterAutospacing="off" w:line="240" w:lineRule="auto"/>
+        <w:ind w:left="0" w:right="0" w:firstLine="0"/>
+        <w:jc w:val="left"/>
+        <w:rPr>
+          <w:b w:val="0"/>
+          <w:bCs w:val="0"/>
+        </w:rPr>
+      </w:pPr>
+      <w:r>
+        <w:rPr>
+          <w:b w:val="0"/>
+          <w:bCs w:val="0"/>
+        </w:rPr>
+        <w:t xml:space="preserve">Roles: </w:t>
+      </w:r>
+    </w:p>
+    <w:p>
+      <w:pPr>
+        <w:pStyle w:val="ListParagraph"/>
+        <w:bidi w:val="0"/>
+        <w:spacing w:before="0" w:beforeAutospacing="off" w:after="160" w:afterAutospacing="off" w:line="240" w:lineRule="auto"/>
+        <w:ind w:left="0" w:right="0" w:firstLine="0"/>
+        <w:jc w:val="left"/>
+        <w:rPr>
+          <w:b w:val="0"/>
+          <w:bCs w:val="0"/>
+        </w:rPr>
+      </w:pPr>
+      <w:r>
+        <w:rPr>
+          <w:b w:val="1"/>
+          <w:bCs w:val="1"/>
+        </w:rPr>
+        <w:t>Team Administrator:</w:t>
+      </w:r>
+      <w:r>
+        <w:rPr>
+          <w:b w:val="0"/>
+          <w:bCs w:val="0"/>
+        </w:rPr>
+        <w:t xml:space="preserve"> Daniel Nugget</w:t>
+      </w:r>
+    </w:p>
+    <w:p>
+      <w:pPr>
+        <w:pStyle w:val="ListParagraph"/>
+        <w:spacing w:before="0" w:beforeAutospacing="off" w:after="160" w:afterAutospacing="off" w:line="240" w:lineRule="auto"/>
+        <w:ind w:left="0" w:right="0" w:firstLine="0"/>
+        <w:jc w:val="left"/>
+        <w:rPr>
+          <w:b w:val="0"/>
+          <w:bCs w:val="0"/>
+        </w:rPr>
+      </w:pPr>
+      <w:r>
+        <w:rPr>
+          <w:b w:val="1"/>
+          <w:bCs w:val="1"/>
+        </w:rPr>
+        <w:t xml:space="preserve">Product Owner/Utility Developer: </w:t>
+      </w:r>
+      <w:r>
+        <w:rPr>
+          <w:rFonts w:ascii="Calibri" w:hAnsi="Calibri" w:eastAsia="Calibri" w:cs="Calibri"/>
+          <w:noProof w:val="0"/>
+          <w:sz w:val="22"/>
+          <w:szCs w:val="22"/>
+          <w:lang w:val="en-US"/>
+        </w:rPr>
+        <w:t>Brett Balquist</w:t>
+      </w:r>
+    </w:p>
+    <w:p>
+      <w:pPr>
+        <w:pStyle w:val="ListParagraph"/>
+        <w:bidi w:val="0"/>
+        <w:spacing w:before="0" w:beforeAutospacing="off" w:after="160" w:afterAutospacing="off" w:line="240" w:lineRule="auto"/>
+        <w:ind w:left="0" w:right="0" w:firstLine="0"/>
+        <w:jc w:val="left"/>
+        <w:rPr>
+          <w:b w:val="0"/>
+          <w:bCs w:val="0"/>
+        </w:rPr>
+      </w:pPr>
+      <w:r>
+        <w:rPr>
+          <w:b w:val="1"/>
+          <w:bCs w:val="1"/>
+        </w:rPr>
+        <w:t>Project Lead 1:</w:t>
+      </w:r>
+      <w:r>
+        <w:rPr>
+          <w:b w:val="0"/>
+          <w:bCs w:val="0"/>
+        </w:rPr>
+        <w:t xml:space="preserve"> Anna Ross</w:t>
+      </w:r>
+    </w:p>
+    <w:p>
+      <w:pPr>
+        <w:pStyle w:val="ListParagraph"/>
+        <w:bidi w:val="0"/>
+        <w:spacing w:before="0" w:beforeAutospacing="off" w:after="160" w:afterAutospacing="off" w:line="240" w:lineRule="auto"/>
+        <w:ind w:left="0" w:right="0" w:firstLine="0"/>
+        <w:jc w:val="left"/>
+        <w:rPr>
+          <w:b w:val="0"/>
+          <w:bCs w:val="0"/>
+        </w:rPr>
+      </w:pPr>
+      <w:r>
+        <w:rPr>
+          <w:b w:val="1"/>
+          <w:bCs w:val="1"/>
+        </w:rPr>
+        <w:t>Project Lead 2:</w:t>
+      </w:r>
+      <w:r>
+        <w:rPr>
+          <w:b w:val="0"/>
+          <w:bCs w:val="0"/>
+        </w:rPr>
+        <w:t xml:space="preserve"> Sabeen Ahmad</w:t>
+      </w:r>
+    </w:p>
+    <w:p>
+      <w:pPr>
+        <w:pStyle w:val="ListParagraph"/>
+        <w:bidi w:val="0"/>
+        <w:spacing w:before="0" w:beforeAutospacing="off" w:after="160" w:afterAutospacing="off" w:line="240" w:lineRule="auto"/>
+        <w:ind w:left="0" w:right="0" w:firstLine="0"/>
+        <w:jc w:val="left"/>
+        <w:rPr>
+          <w:b w:val="0"/>
+          <w:bCs w:val="0"/>
+        </w:rPr>
+      </w:pPr>
+      <w:r>
+        <w:rPr>
+          <w:b w:val="1"/>
+          <w:bCs w:val="1"/>
+        </w:rPr>
+        <w:t>Project Lead 3:</w:t>
+      </w:r>
+      <w:r>
+        <w:rPr>
+          <w:b w:val="0"/>
+          <w:bCs w:val="0"/>
+        </w:rPr>
+        <w:t xml:space="preserve"> Kaden Huber</w:t>
+      </w:r>
+    </w:p>
+    <w:p>
+      <w:pPr>
+        <w:pStyle w:val="ListParagraph"/>
+        <w:bidi w:val="0"/>
+        <w:spacing w:before="0" w:beforeAutospacing="off" w:after="160" w:afterAutospacing="off" w:line="240" w:lineRule="auto"/>
+        <w:ind w:left="0" w:right="0" w:firstLine="0"/>
+        <w:jc w:val="left"/>
+        <w:rPr>
+          <w:b w:val="0"/>
+          <w:bCs w:val="0"/>
+        </w:rPr>
+      </w:pPr>
+      <w:r>
+        <w:rPr>
+          <w:b w:val="1"/>
+          <w:bCs w:val="1"/>
+        </w:rPr>
+        <w:t>Project Lead 4:</w:t>
+      </w:r>
+      <w:r>
+        <w:rPr>
+          <w:b w:val="0"/>
+          <w:bCs w:val="0"/>
+        </w:rPr>
+        <w:t xml:space="preserve"> James Tormohlen</w:t>
+      </w:r>
+    </w:p>
+    <w:p>
+      <w:pPr>
+        <w:pStyle w:val="ListParagraph"/>
+        <w:bidi w:val="0"/>
+        <w:spacing w:before="0" w:beforeAutospacing="off" w:after="160" w:afterAutospacing="off" w:line="240" w:lineRule="auto"/>
+        <w:ind w:left="0" w:right="0" w:firstLine="0"/>
+        <w:jc w:val="left"/>
+        <w:rPr>
+          <w:b w:val="0"/>
+          <w:bCs w:val="0"/>
+        </w:rPr>
+      </w:pPr>
+    </w:p>
+    <w:p>
+      <w:pPr>
+        <w:pStyle w:val="ListParagraph"/>
+        <w:bidi w:val="0"/>
+        <w:spacing w:before="0" w:beforeAutospacing="off" w:after="160" w:afterAutospacing="off" w:line="240" w:lineRule="auto"/>
+        <w:ind w:left="0" w:right="0" w:firstLine="0"/>
+        <w:jc w:val="left"/>
+        <w:rPr>
+          <w:b w:val="0"/>
+          <w:bCs w:val="0"/>
+        </w:rPr>
+      </w:pPr>
+      <w:r>
+        <w:rPr>
+          <w:b w:val="0"/>
+          <w:bCs w:val="0"/>
+        </w:rPr>
+        <w:t xml:space="preserve">Notes. Gathered to discuss the functionality of what the calculator should include while </w:t>
+      </w:r>
+      <w:r>
+        <w:rPr>
+          <w:b w:val="0"/>
+          <w:bCs w:val="0"/>
+        </w:rPr>
+        <w:t>als</w:t>
+      </w:r>
+      <w:r>
+        <w:rPr>
+          <w:b w:val="0"/>
+          <w:bCs w:val="0"/>
+        </w:rPr>
+        <w:t>o</w:t>
+      </w:r>
+      <w:r>
+        <w:rPr>
+          <w:b w:val="0"/>
+          <w:bCs w:val="0"/>
+        </w:rPr>
+        <w:t xml:space="preserve"> </w:t>
+      </w:r>
+      <w:r>
+        <w:rPr>
+          <w:b w:val="0"/>
+          <w:bCs w:val="0"/>
+        </w:rPr>
+        <w:t>adding</w:t>
+      </w:r>
+      <w:r>
+        <w:rPr>
+          <w:b w:val="0"/>
+          <w:bCs w:val="0"/>
+        </w:rPr>
+        <w:t xml:space="preserve"> </w:t>
+      </w:r>
+      <w:r>
+        <w:rPr>
+          <w:b w:val="0"/>
+          <w:bCs w:val="0"/>
+        </w:rPr>
+        <w:t xml:space="preserve">in some things </w:t>
+      </w:r>
+      <w:bookmarkStart w:name="_Int_TbS8rZB1" w:id="145008321"/>
+      <w:r>
+        <w:rPr>
+          <w:b w:val="0"/>
+          <w:bCs w:val="0"/>
+        </w:rPr>
+        <w:t>t</w:t>
+      </w:r>
+      <w:r>
+        <w:rPr>
+          <w:b w:val="0"/>
+          <w:bCs w:val="0"/>
+        </w:rPr>
+        <w:t>hat</w:t>
+      </w:r>
+      <w:bookmarkEnd w:id="145008321"/>
+      <w:r>
+        <w:rPr>
+          <w:b w:val="0"/>
+          <w:bCs w:val="0"/>
+        </w:rPr>
+        <w:t xml:space="preserve"> </w:t>
+      </w:r>
+      <w:r>
+        <w:rPr>
+          <w:b w:val="0"/>
+          <w:bCs w:val="0"/>
+        </w:rPr>
+        <w:t xml:space="preserve">would be nice </w:t>
+      </w:r>
+      <w:r>
+        <w:rPr>
+          <w:b w:val="0"/>
+          <w:bCs w:val="0"/>
+        </w:rPr>
+        <w:t>t</w:t>
+      </w:r>
+      <w:r>
+        <w:rPr>
+          <w:b w:val="0"/>
+          <w:bCs w:val="0"/>
+        </w:rPr>
+        <w:t xml:space="preserve">o </w:t>
+      </w:r>
+      <w:r>
+        <w:rPr>
+          <w:b w:val="0"/>
+          <w:bCs w:val="0"/>
+        </w:rPr>
+        <w:t xml:space="preserve">have with the </w:t>
+      </w:r>
+      <w:r>
+        <w:rPr>
+          <w:b w:val="0"/>
+          <w:bCs w:val="0"/>
+        </w:rPr>
+        <w:t>c</w:t>
+      </w:r>
+      <w:r>
+        <w:rPr>
+          <w:b w:val="0"/>
+          <w:bCs w:val="0"/>
+        </w:rPr>
+        <w:t>alculator</w:t>
+      </w:r>
+      <w:r>
+        <w:rPr>
+          <w:b w:val="0"/>
+          <w:bCs w:val="0"/>
+        </w:rPr>
+        <w:t>.</w:t>
+      </w:r>
+      <w:r>
+        <w:rPr>
+          <w:b w:val="0"/>
+          <w:bCs w:val="0"/>
+        </w:rPr>
+        <w:t xml:space="preserve"> Upon doing this one of the things that </w:t>
+      </w:r>
+      <w:r>
+        <w:rPr>
+          <w:b w:val="0"/>
+          <w:bCs w:val="0"/>
+        </w:rPr>
+        <w:t>c</w:t>
+      </w:r>
+      <w:r>
+        <w:rPr>
+          <w:b w:val="0"/>
+          <w:bCs w:val="0"/>
+        </w:rPr>
+        <w:t xml:space="preserve">ame </w:t>
+      </w:r>
+      <w:r>
+        <w:rPr>
+          <w:b w:val="0"/>
+          <w:bCs w:val="0"/>
+        </w:rPr>
+        <w:t xml:space="preserve">up is how are going to do the </w:t>
+      </w:r>
+      <w:bookmarkStart w:name="_Int_yYgxLQuh" w:id="1368402156"/>
+      <w:r>
+        <w:rPr>
+          <w:b w:val="0"/>
+          <w:bCs w:val="0"/>
+        </w:rPr>
+        <w:t>f</w:t>
+      </w:r>
+      <w:r>
+        <w:rPr>
+          <w:b w:val="0"/>
+          <w:bCs w:val="0"/>
+        </w:rPr>
+        <w:t>rontend</w:t>
+      </w:r>
+      <w:bookmarkEnd w:id="1368402156"/>
+      <w:r>
+        <w:rPr>
+          <w:b w:val="0"/>
+          <w:bCs w:val="0"/>
+        </w:rPr>
+        <w:t xml:space="preserve"> </w:t>
+      </w:r>
+      <w:r>
+        <w:rPr>
+          <w:b w:val="0"/>
+          <w:bCs w:val="0"/>
+        </w:rPr>
+        <w:t xml:space="preserve">or if we are going to do a front end at all. We have heard about other groups doing a HTML/CSS </w:t>
+      </w:r>
+      <w:bookmarkStart w:name="_Int_NSDjhys4" w:id="1430842357"/>
+      <w:r>
+        <w:rPr>
+          <w:b w:val="0"/>
+          <w:bCs w:val="0"/>
+        </w:rPr>
+        <w:t>f</w:t>
+      </w:r>
+      <w:r>
+        <w:rPr>
+          <w:b w:val="0"/>
+          <w:bCs w:val="0"/>
+        </w:rPr>
+        <w:t>rontend,</w:t>
+      </w:r>
+      <w:bookmarkEnd w:id="1430842357"/>
+      <w:r>
+        <w:rPr>
+          <w:b w:val="0"/>
+          <w:bCs w:val="0"/>
+        </w:rPr>
+        <w:t xml:space="preserve"> </w:t>
+      </w:r>
+      <w:r>
+        <w:rPr>
+          <w:b w:val="0"/>
+          <w:bCs w:val="0"/>
+        </w:rPr>
+        <w:t xml:space="preserve">however we think that it would be good to have a command line interface for our users to do. We also started to split up the tasks that each of us would be </w:t>
+      </w:r>
+      <w:r>
+        <w:rPr>
+          <w:b w:val="0"/>
+          <w:bCs w:val="0"/>
+        </w:rPr>
+        <w:t>a</w:t>
+      </w:r>
+      <w:r>
+        <w:rPr>
+          <w:b w:val="0"/>
+          <w:bCs w:val="0"/>
+        </w:rPr>
+        <w:t>ccomplishing</w:t>
+      </w:r>
+      <w:r>
+        <w:rPr>
+          <w:b w:val="0"/>
+          <w:bCs w:val="0"/>
+        </w:rPr>
+        <w:t xml:space="preserve"> </w:t>
+      </w:r>
+      <w:r>
+        <w:rPr>
+          <w:b w:val="0"/>
+          <w:bCs w:val="0"/>
+        </w:rPr>
+        <w:t xml:space="preserve">so that we would be able to get the </w:t>
+      </w:r>
+      <w:r>
+        <w:rPr>
+          <w:b w:val="0"/>
+          <w:bCs w:val="0"/>
+        </w:rPr>
+        <w:t>p</w:t>
+      </w:r>
+      <w:r>
+        <w:rPr>
+          <w:b w:val="0"/>
+          <w:bCs w:val="0"/>
+        </w:rPr>
+        <w:t xml:space="preserve">roject </w:t>
+      </w:r>
+      <w:r>
+        <w:rPr>
+          <w:b w:val="0"/>
+          <w:bCs w:val="0"/>
+        </w:rPr>
+        <w:t xml:space="preserve">done on time. We thought that it would be important for </w:t>
+      </w:r>
+      <w:r>
+        <w:rPr>
+          <w:b w:val="0"/>
+          <w:bCs w:val="0"/>
+        </w:rPr>
+        <w:t xml:space="preserve">everyone to have </w:t>
+      </w:r>
+      <w:r>
+        <w:rPr>
+          <w:b w:val="0"/>
+          <w:bCs w:val="0"/>
+        </w:rPr>
+        <w:t>a</w:t>
+      </w:r>
+      <w:r>
+        <w:rPr>
+          <w:b w:val="0"/>
+          <w:bCs w:val="0"/>
+        </w:rPr>
+        <w:t xml:space="preserve"> good idea</w:t>
+      </w:r>
+      <w:r>
+        <w:rPr>
+          <w:b w:val="0"/>
+          <w:bCs w:val="0"/>
+        </w:rPr>
+        <w:t xml:space="preserve"> </w:t>
+      </w:r>
+      <w:r>
+        <w:rPr>
+          <w:b w:val="0"/>
+          <w:bCs w:val="0"/>
+        </w:rPr>
+        <w:t xml:space="preserve">of what their roles are so that there </w:t>
+      </w:r>
+      <w:r>
+        <w:rPr>
+          <w:b w:val="0"/>
+          <w:bCs w:val="0"/>
+        </w:rPr>
+        <w:t>i</w:t>
+      </w:r>
+      <w:r>
+        <w:rPr>
+          <w:b w:val="0"/>
+          <w:bCs w:val="0"/>
+        </w:rPr>
+        <w:t>sn</w:t>
+      </w:r>
+      <w:r>
+        <w:rPr>
+          <w:b w:val="0"/>
+          <w:bCs w:val="0"/>
+        </w:rPr>
+        <w:t>’</w:t>
+      </w:r>
+      <w:r>
+        <w:rPr>
+          <w:b w:val="0"/>
+          <w:bCs w:val="0"/>
+        </w:rPr>
+        <w:t>t</w:t>
+      </w:r>
+      <w:r>
+        <w:rPr>
+          <w:b w:val="0"/>
+          <w:bCs w:val="0"/>
+        </w:rPr>
+        <w:t xml:space="preserve"> </w:t>
+      </w:r>
+      <w:r>
+        <w:rPr>
+          <w:b w:val="0"/>
+          <w:bCs w:val="0"/>
+        </w:rPr>
+        <w:t>Scope Creep</w:t>
+      </w:r>
+      <w:r>
+        <w:rPr>
+          <w:b w:val="0"/>
+          <w:bCs w:val="0"/>
+        </w:rPr>
+        <w:t xml:space="preserve"> </w:t>
+      </w:r>
+      <w:bookmarkStart w:name="_Int_bNWu0Bts" w:id="1496536249"/>
+      <w:r>
+        <w:rPr>
+          <w:b w:val="0"/>
+          <w:bCs w:val="0"/>
+        </w:rPr>
+        <w:t>l</w:t>
+      </w:r>
+      <w:r>
+        <w:rPr>
+          <w:b w:val="0"/>
+          <w:bCs w:val="0"/>
+        </w:rPr>
+        <w:t>ater on</w:t>
+      </w:r>
+      <w:bookmarkEnd w:id="1496536249"/>
+      <w:r>
+        <w:rPr>
+          <w:b w:val="0"/>
+          <w:bCs w:val="0"/>
+        </w:rPr>
+        <w:t xml:space="preserve"> </w:t>
+      </w:r>
+      <w:r>
+        <w:rPr>
+          <w:b w:val="0"/>
+          <w:bCs w:val="0"/>
+        </w:rPr>
+        <w:t>down the line.</w:t>
+      </w:r>
+      <w:r>
+        <w:rPr>
+          <w:b w:val="0"/>
+          <w:bCs w:val="0"/>
+        </w:rPr>
+        <w:t xml:space="preserve"> As of right now, we are settled on using a stack as our data structure instead of a binary tree.</w:t>
+      </w:r>
+      <w:r>
+        <w:rPr>
+          <w:b w:val="0"/>
+          <w:bCs w:val="0"/>
+        </w:rPr>
+        <w:t xml:space="preserve"> We want to complete the entire project in C++ </w:t>
+      </w:r>
+      <w:r>
+        <w:rPr>
+          <w:b w:val="0"/>
+          <w:bCs w:val="0"/>
+        </w:rPr>
+        <w:t>to</w:t>
+      </w:r>
+      <w:r>
+        <w:rPr>
+          <w:b w:val="0"/>
+          <w:bCs w:val="0"/>
+        </w:rPr>
+        <w:t xml:space="preserve"> maximize efficiency and consistency.</w:t>
+      </w:r>
+    </w:p>
+    <w:p>
+      <w:pPr>
+        <w:pStyle w:val="ListParagraph"/>
+        <w:bidi w:val="0"/>
+        <w:spacing w:before="0" w:beforeAutospacing="off" w:after="160" w:afterAutospacing="off" w:line="240" w:lineRule="auto"/>
+        <w:ind w:left="0" w:right="0" w:firstLine="0"/>
+        <w:jc w:val="left"/>
+        <w:rPr>
+          <w:b w:val="0"/>
+          <w:bCs w:val="0"/>
+        </w:rPr>
+      </w:pPr>
+    </w:p>
     <w:sectPr>
       <w:pgSz w:w="12240" w:h="15840" w:orient="portrait"/>
       <w:pgMar w:top="1440" w:right="1440" w:bottom="1440" w:left="1440" w:header="720" w:footer="720" w:gutter="0"/>
@@ -3739,6 +4561,26 @@
     </w:sectPr>
   </w:body>
 </w:document>
+</file>
+
+<file path=word/intelligence2.xml><?xml version="1.0" encoding="utf-8"?>
+<int2:intelligence xmlns:int2="http://schemas.microsoft.com/office/intelligence/2020/intelligence">
+  <int2:observations>
+    <int2:bookmark int2:bookmarkName="_Int_TbS8rZB1" int2:invalidationBookmarkName="" int2:hashCode="M7giAQgex8Q4y1" int2:id="CjC0J9nl">
+      <int2:state int2:type="AugLoop_Text_Critique" int2:value="Rejected"/>
+    </int2:bookmark>
+    <int2:bookmark int2:bookmarkName="_Int_yYgxLQuh" int2:invalidationBookmarkName="" int2:hashCode="nsyEWepfOfnaVc" int2:id="Q6lCqKhT">
+      <int2:state int2:type="AugLoop_Text_Critique" int2:value="Rejected"/>
+    </int2:bookmark>
+    <int2:bookmark int2:bookmarkName="_Int_NSDjhys4" int2:invalidationBookmarkName="" int2:hashCode="YHnWc9J3dSnOnL" int2:id="AvZFfbd3">
+      <int2:state int2:type="AugLoop_Text_Critique" int2:value="Rejected"/>
+    </int2:bookmark>
+    <int2:bookmark int2:bookmarkName="_Int_bNWu0Bts" int2:invalidationBookmarkName="" int2:hashCode="l0FG8Fxy3Pg/nu" int2:id="0DCZtNFi">
+      <int2:state int2:type="AugLoop_Text_Critique" int2:value="Rejected"/>
+    </int2:bookmark>
+  </int2:observations>
+  <int2:intelligenceSettings/>
+</int2:intelligence>
 </file>
 
 <file path=word/numbering.xml><?xml version="1.0" encoding="utf-8"?>

</xml_diff>